<commit_message>
Adding first person camera
First person camera prefabs added manually to scene and tested some manipulations
</commit_message>
<xml_diff>
--- a/Workflow for the Workshop.docx
+++ b/Workflow for the Workshop.docx
@@ -106,6 +106,146 @@
           <w:szCs w:val="24"/>
         </w:rPr>
       </w:pPr>
+      <w:r>
+        <w:rPr>
+          <w:rFonts w:ascii="Times New Roman" w:hAnsi="Times New Roman" w:cs="Times New Roman"/>
+          <w:sz w:val="24"/>
+          <w:szCs w:val="24"/>
+        </w:rPr>
+        <w:t>Resize the cube to make a suitable ground and add material color to it. Then import First Person Asset.</w:t>
+      </w:r>
+    </w:p>
+    <w:p>
+      <w:pPr>
+        <w:rPr>
+          <w:rFonts w:ascii="Times New Roman" w:hAnsi="Times New Roman" w:cs="Times New Roman"/>
+          <w:sz w:val="24"/>
+          <w:szCs w:val="24"/>
+        </w:rPr>
+      </w:pPr>
+      <w:r>
+        <w:rPr>
+          <w:rFonts w:ascii="Times New Roman" w:hAnsi="Times New Roman" w:cs="Times New Roman"/>
+          <w:sz w:val="24"/>
+          <w:szCs w:val="24"/>
+        </w:rPr>
+        <w:t xml:space="preserve">Starter First Person: </w:t>
+      </w:r>
+      <w:hyperlink r:id="rId5" w:history="1">
+        <w:r>
+          <w:rPr>
+            <w:rStyle w:val="Hyperlink"/>
+            <w:rFonts w:ascii="Times New Roman" w:hAnsi="Times New Roman" w:cs="Times New Roman"/>
+            <w:sz w:val="24"/>
+            <w:szCs w:val="24"/>
+          </w:rPr>
+          <w:t>https://assetstore.unity.com/packages/essentials/starter-assets-firstperson-updates-in-new-charactercontroller-pa-196525</w:t>
+        </w:r>
+      </w:hyperlink>
+    </w:p>
+    <w:p>
+      <w:pPr>
+        <w:rPr>
+          <w:rFonts w:ascii="Times New Roman" w:hAnsi="Times New Roman" w:cs="Times New Roman"/>
+          <w:sz w:val="24"/>
+          <w:szCs w:val="24"/>
+        </w:rPr>
+      </w:pPr>
+    </w:p>
+    <w:p>
+      <w:pPr>
+        <w:rPr>
+          <w:rFonts w:ascii="Times New Roman" w:hAnsi="Times New Roman" w:cs="Times New Roman"/>
+          <w:b/>
+          <w:bCs/>
+          <w:sz w:val="28"/>
+          <w:szCs w:val="28"/>
+        </w:rPr>
+      </w:pPr>
+      <w:r>
+        <w:rPr>
+          <w:rFonts w:ascii="Times New Roman" w:hAnsi="Times New Roman" w:cs="Times New Roman"/>
+          <w:b/>
+          <w:bCs/>
+          <w:sz w:val="28"/>
+          <w:szCs w:val="28"/>
+        </w:rPr>
+        <w:t>Configuring First Person Camera</w:t>
+      </w:r>
+    </w:p>
+    <w:p>
+      <w:pPr>
+        <w:rPr>
+          <w:rFonts w:ascii="Times New Roman" w:hAnsi="Times New Roman" w:cs="Times New Roman"/>
+          <w:sz w:val="24"/>
+          <w:szCs w:val="24"/>
+        </w:rPr>
+      </w:pPr>
+      <w:r>
+        <w:rPr>
+          <w:rFonts w:ascii="Times New Roman" w:hAnsi="Times New Roman" w:cs="Times New Roman"/>
+          <w:sz w:val="24"/>
+          <w:szCs w:val="24"/>
+        </w:rPr>
+        <w:t>Delete the main camera from scene.</w:t>
+      </w:r>
+      <w:r>
+        <w:rPr>
+          <w:rFonts w:ascii="Times New Roman" w:hAnsi="Times New Roman" w:cs="Times New Roman"/>
+          <w:sz w:val="24"/>
+          <w:szCs w:val="24"/>
+        </w:rPr>
+        <w:t xml:space="preserve"> Add an empty game object named FPP. From Starter Assets/First Person/Prefabs, add player capsule</w:t>
+      </w:r>
+      <w:r>
+        <w:rPr>
+          <w:rFonts w:ascii="Times New Roman" w:hAnsi="Times New Roman" w:cs="Times New Roman"/>
+          <w:sz w:val="24"/>
+          <w:szCs w:val="24"/>
+        </w:rPr>
+        <w:t>, Main Camera</w:t>
+      </w:r>
+      <w:r>
+        <w:rPr>
+          <w:rFonts w:ascii="Times New Roman" w:hAnsi="Times New Roman" w:cs="Times New Roman"/>
+          <w:sz w:val="24"/>
+          <w:szCs w:val="24"/>
+        </w:rPr>
+        <w:t xml:space="preserve"> and player follow camera inside FPP.</w:t>
+      </w:r>
+      <w:r>
+        <w:rPr>
+          <w:rFonts w:ascii="Times New Roman" w:hAnsi="Times New Roman" w:cs="Times New Roman"/>
+          <w:sz w:val="24"/>
+          <w:szCs w:val="24"/>
+        </w:rPr>
+        <w:t xml:space="preserve"> Inside Player follow camera, in follow choose PlayerCameraRoot.</w:t>
+      </w:r>
+    </w:p>
+    <w:p>
+      <w:pPr>
+        <w:rPr>
+          <w:rFonts w:ascii="Times New Roman" w:hAnsi="Times New Roman" w:cs="Times New Roman"/>
+          <w:sz w:val="24"/>
+          <w:szCs w:val="24"/>
+        </w:rPr>
+      </w:pPr>
+      <w:r>
+        <w:rPr>
+          <w:rFonts w:ascii="Times New Roman" w:hAnsi="Times New Roman" w:cs="Times New Roman"/>
+          <w:sz w:val="24"/>
+          <w:szCs w:val="24"/>
+        </w:rPr>
+        <w:t>Say about the game view and about changes are not permanent in there, but it is good for testing.</w:t>
+      </w:r>
+      <w:r>
+        <w:rPr>
+          <w:rFonts w:ascii="Times New Roman" w:hAnsi="Times New Roman" w:cs="Times New Roman"/>
+          <w:sz w:val="24"/>
+          <w:szCs w:val="24"/>
+        </w:rPr>
+        <w:t xml:space="preserve"> Also, change the sprint speed, jump height etc. properties of player capsule and demonstrate.</w:t>
+      </w:r>
     </w:p>
     <w:sectPr>
       <w:pgSz w:w="12240" w:h="15840"/>

</xml_diff>

<commit_message>
Adding third person camera
Removing first person camera and adding third person camera
</commit_message>
<xml_diff>
--- a/Workflow for the Workshop.docx
+++ b/Workflow for the Workshop.docx
@@ -195,7 +195,23 @@
           <w:sz w:val="24"/>
           <w:szCs w:val="24"/>
         </w:rPr>
-        <w:t xml:space="preserve"> Add an empty game object named FPP. From Starter Assets/First Person/Prefabs, add player capsule</w:t>
+        <w:t xml:space="preserve"> Add an empty game object named FPP.</w:t>
+      </w:r>
+      <w:r>
+        <w:rPr>
+          <w:rFonts w:ascii="Times New Roman" w:hAnsi="Times New Roman" w:cs="Times New Roman"/>
+          <w:sz w:val="24"/>
+          <w:szCs w:val="24"/>
+        </w:rPr>
+        <w:t xml:space="preserve"> Make sure empty gameobject has all position and rotation 0.</w:t>
+      </w:r>
+      <w:r>
+        <w:rPr>
+          <w:rFonts w:ascii="Times New Roman" w:hAnsi="Times New Roman" w:cs="Times New Roman"/>
+          <w:sz w:val="24"/>
+          <w:szCs w:val="24"/>
+        </w:rPr>
+        <w:t xml:space="preserve"> From Starter Assets/First Person/Prefabs, add player capsule</w:t>
       </w:r>
       <w:r>
         <w:rPr>
@@ -246,6 +262,99 @@
         </w:rPr>
         <w:t xml:space="preserve"> Also, change the sprint speed, jump height etc. properties of player capsule and demonstrate.</w:t>
       </w:r>
+    </w:p>
+    <w:p>
+      <w:pPr>
+        <w:rPr>
+          <w:rFonts w:ascii="Times New Roman" w:hAnsi="Times New Roman" w:cs="Times New Roman"/>
+          <w:sz w:val="24"/>
+          <w:szCs w:val="24"/>
+        </w:rPr>
+      </w:pPr>
+    </w:p>
+    <w:p>
+      <w:pPr>
+        <w:rPr>
+          <w:rFonts w:ascii="Times New Roman" w:hAnsi="Times New Roman" w:cs="Times New Roman"/>
+          <w:b/>
+          <w:bCs/>
+          <w:sz w:val="28"/>
+          <w:szCs w:val="28"/>
+        </w:rPr>
+      </w:pPr>
+      <w:r>
+        <w:rPr>
+          <w:rFonts w:ascii="Times New Roman" w:hAnsi="Times New Roman" w:cs="Times New Roman"/>
+          <w:b/>
+          <w:bCs/>
+          <w:sz w:val="28"/>
+          <w:szCs w:val="28"/>
+        </w:rPr>
+        <w:t>Configuring Third Person Camera</w:t>
+      </w:r>
+    </w:p>
+    <w:p>
+      <w:pPr>
+        <w:rPr>
+          <w:rFonts w:ascii="Times New Roman" w:hAnsi="Times New Roman" w:cs="Times New Roman"/>
+          <w:sz w:val="24"/>
+          <w:szCs w:val="24"/>
+        </w:rPr>
+      </w:pPr>
+      <w:r>
+        <w:rPr>
+          <w:rFonts w:ascii="Times New Roman" w:hAnsi="Times New Roman" w:cs="Times New Roman"/>
+          <w:sz w:val="24"/>
+          <w:szCs w:val="24"/>
+        </w:rPr>
+        <w:t xml:space="preserve">Third Person Camera: </w:t>
+      </w:r>
+      <w:hyperlink r:id="rId6" w:history="1">
+        <w:r>
+          <w:rPr>
+            <w:rStyle w:val="Hyperlink"/>
+            <w:rFonts w:ascii="Times New Roman" w:hAnsi="Times New Roman" w:cs="Times New Roman"/>
+            <w:sz w:val="24"/>
+            <w:szCs w:val="24"/>
+          </w:rPr>
+          <w:t>https://assetstore.unity.com/packages/essentials/starter-assets-thirdperson-updates-in-new-charactercontroller-pa-196526</w:t>
+        </w:r>
+      </w:hyperlink>
+    </w:p>
+    <w:p>
+      <w:pPr>
+        <w:rPr>
+          <w:rFonts w:ascii="Times New Roman" w:hAnsi="Times New Roman" w:cs="Times New Roman"/>
+          <w:sz w:val="24"/>
+          <w:szCs w:val="24"/>
+        </w:rPr>
+      </w:pPr>
+    </w:p>
+    <w:p>
+      <w:pPr>
+        <w:rPr>
+          <w:rFonts w:ascii="Times New Roman" w:hAnsi="Times New Roman" w:cs="Times New Roman"/>
+          <w:sz w:val="24"/>
+          <w:szCs w:val="24"/>
+        </w:rPr>
+      </w:pPr>
+      <w:r>
+        <w:rPr>
+          <w:rFonts w:ascii="Times New Roman" w:hAnsi="Times New Roman" w:cs="Times New Roman"/>
+          <w:sz w:val="24"/>
+          <w:szCs w:val="24"/>
+        </w:rPr>
+        <w:t>Remove the FPP object and add another object TPP. Import PlayerArmature, PlayerFollowCamera, Main Camera inside TPP. Make PlayerFollowCamera follow PlayerCameraRoot.</w:t>
+      </w:r>
+    </w:p>
+    <w:p>
+      <w:pPr>
+        <w:rPr>
+          <w:rFonts w:ascii="Times New Roman" w:hAnsi="Times New Roman" w:cs="Times New Roman"/>
+          <w:sz w:val="24"/>
+          <w:szCs w:val="24"/>
+        </w:rPr>
+      </w:pPr>
     </w:p>
     <w:sectPr>
       <w:pgSz w:w="12240" w:h="15840"/>

</xml_diff>

<commit_message>
Adding low poly guy to the scene
Changed tpp avatar with Rio
</commit_message>
<xml_diff>
--- a/Workflow for the Workshop.docx
+++ b/Workflow for the Workshop.docx
@@ -345,6 +345,84 @@
           <w:szCs w:val="24"/>
         </w:rPr>
         <w:t>Remove the FPP object and add another object TPP. Import PlayerArmature, PlayerFollowCamera, Main Camera inside TPP. Make PlayerFollowCamera follow PlayerCameraRoot.</w:t>
+      </w:r>
+    </w:p>
+    <w:p>
+      <w:pPr>
+        <w:rPr>
+          <w:rFonts w:ascii="Times New Roman" w:hAnsi="Times New Roman" w:cs="Times New Roman"/>
+          <w:sz w:val="24"/>
+          <w:szCs w:val="24"/>
+        </w:rPr>
+      </w:pPr>
+      <w:r>
+        <w:rPr>
+          <w:rFonts w:ascii="Times New Roman" w:hAnsi="Times New Roman" w:cs="Times New Roman"/>
+          <w:sz w:val="24"/>
+          <w:szCs w:val="24"/>
+        </w:rPr>
+        <w:t xml:space="preserve">Example Character: </w:t>
+      </w:r>
+      <w:hyperlink r:id="rId7" w:history="1">
+        <w:r>
+          <w:rPr>
+            <w:rStyle w:val="Hyperlink"/>
+            <w:rFonts w:ascii="Times New Roman" w:hAnsi="Times New Roman" w:cs="Times New Roman"/>
+            <w:sz w:val="24"/>
+            <w:szCs w:val="24"/>
+          </w:rPr>
+          <w:t>https://assetstore.unity.com/packages/3d/characters/humanoids/lowpoly-survival-character-rio-273074#description</w:t>
+        </w:r>
+      </w:hyperlink>
+    </w:p>
+    <w:p>
+      <w:pPr>
+        <w:rPr>
+          <w:rFonts w:ascii="Times New Roman" w:hAnsi="Times New Roman" w:cs="Times New Roman"/>
+          <w:sz w:val="24"/>
+          <w:szCs w:val="24"/>
+        </w:rPr>
+      </w:pPr>
+      <w:r>
+        <w:rPr>
+          <w:rFonts w:ascii="Times New Roman" w:hAnsi="Times New Roman" w:cs="Times New Roman"/>
+          <w:sz w:val="24"/>
+          <w:szCs w:val="24"/>
+        </w:rPr>
+        <w:t>For changing the avatar, right click on PlayerArmature, goto prefab and unpack completely.</w:t>
+      </w:r>
+      <w:r>
+        <w:rPr>
+          <w:rFonts w:ascii="Times New Roman" w:hAnsi="Times New Roman" w:cs="Times New Roman"/>
+          <w:sz w:val="24"/>
+          <w:szCs w:val="24"/>
+        </w:rPr>
+        <w:t xml:space="preserve"> Delete armature mesh from geometry and replace it with your character.</w:t>
+      </w:r>
+      <w:r>
+        <w:rPr>
+          <w:rFonts w:ascii="Times New Roman" w:hAnsi="Times New Roman" w:cs="Times New Roman"/>
+          <w:sz w:val="24"/>
+          <w:szCs w:val="24"/>
+        </w:rPr>
+        <w:t xml:space="preserve"> On Inspector window of PlayerArmature, replace Avatar with your player avatar.</w:t>
+      </w:r>
+    </w:p>
+    <w:p>
+      <w:pPr>
+        <w:rPr>
+          <w:rFonts w:ascii="Times New Roman" w:hAnsi="Times New Roman" w:cs="Times New Roman"/>
+          <w:sz w:val="24"/>
+          <w:szCs w:val="24"/>
+        </w:rPr>
+      </w:pPr>
+      <w:r>
+        <w:rPr>
+          <w:rFonts w:ascii="Times New Roman" w:hAnsi="Times New Roman" w:cs="Times New Roman"/>
+          <w:sz w:val="24"/>
+          <w:szCs w:val="24"/>
+        </w:rPr>
+        <w:t>For solving pink color, go to material and on inspector change pipeline to standard</w:t>
       </w:r>
     </w:p>
     <w:p>

</xml_diff>

<commit_message>
Adding used assets to docx
</commit_message>
<xml_diff>
--- a/Workflow for the Workshop.docx
+++ b/Workflow for the Workshop.docx
@@ -203,7 +203,25 @@
           <w:sz w:val="24"/>
           <w:szCs w:val="24"/>
         </w:rPr>
-        <w:t xml:space="preserve"> Make sure empty gameobject has all position and rotation 0.</w:t>
+        <w:t xml:space="preserve"> Make sure empty </w:t>
+      </w:r>
+      <w:proofErr w:type="spellStart"/>
+      <w:r>
+        <w:rPr>
+          <w:rFonts w:ascii="Times New Roman" w:hAnsi="Times New Roman" w:cs="Times New Roman"/>
+          <w:sz w:val="24"/>
+          <w:szCs w:val="24"/>
+        </w:rPr>
+        <w:t>gameobject</w:t>
+      </w:r>
+      <w:proofErr w:type="spellEnd"/>
+      <w:r>
+        <w:rPr>
+          <w:rFonts w:ascii="Times New Roman" w:hAnsi="Times New Roman" w:cs="Times New Roman"/>
+          <w:sz w:val="24"/>
+          <w:szCs w:val="24"/>
+        </w:rPr>
+        <w:t xml:space="preserve"> has all position and rotation 0.</w:t>
       </w:r>
       <w:r>
         <w:rPr>
@@ -235,7 +253,25 @@
           <w:sz w:val="24"/>
           <w:szCs w:val="24"/>
         </w:rPr>
-        <w:t xml:space="preserve"> Inside Player follow camera, in follow choose PlayerCameraRoot.</w:t>
+        <w:t xml:space="preserve"> Inside Player follow camera, in follow choose </w:t>
+      </w:r>
+      <w:proofErr w:type="spellStart"/>
+      <w:r>
+        <w:rPr>
+          <w:rFonts w:ascii="Times New Roman" w:hAnsi="Times New Roman" w:cs="Times New Roman"/>
+          <w:sz w:val="24"/>
+          <w:szCs w:val="24"/>
+        </w:rPr>
+        <w:t>PlayerCameraRoot</w:t>
+      </w:r>
+      <w:proofErr w:type="spellEnd"/>
+      <w:r>
+        <w:rPr>
+          <w:rFonts w:ascii="Times New Roman" w:hAnsi="Times New Roman" w:cs="Times New Roman"/>
+          <w:sz w:val="24"/>
+          <w:szCs w:val="24"/>
+        </w:rPr>
+        <w:t>.</w:t>
       </w:r>
     </w:p>
     <w:p>
@@ -344,7 +380,79 @@
           <w:sz w:val="24"/>
           <w:szCs w:val="24"/>
         </w:rPr>
-        <w:t>Remove the FPP object and add another object TPP. Import PlayerArmature, PlayerFollowCamera, Main Camera inside TPP. Make PlayerFollowCamera follow PlayerCameraRoot.</w:t>
+        <w:t xml:space="preserve">Remove the FPP object and add another object TPP. Import </w:t>
+      </w:r>
+      <w:proofErr w:type="spellStart"/>
+      <w:r>
+        <w:rPr>
+          <w:rFonts w:ascii="Times New Roman" w:hAnsi="Times New Roman" w:cs="Times New Roman"/>
+          <w:sz w:val="24"/>
+          <w:szCs w:val="24"/>
+        </w:rPr>
+        <w:t>PlayerArmature</w:t>
+      </w:r>
+      <w:proofErr w:type="spellEnd"/>
+      <w:r>
+        <w:rPr>
+          <w:rFonts w:ascii="Times New Roman" w:hAnsi="Times New Roman" w:cs="Times New Roman"/>
+          <w:sz w:val="24"/>
+          <w:szCs w:val="24"/>
+        </w:rPr>
+        <w:t xml:space="preserve">, </w:t>
+      </w:r>
+      <w:proofErr w:type="spellStart"/>
+      <w:r>
+        <w:rPr>
+          <w:rFonts w:ascii="Times New Roman" w:hAnsi="Times New Roman" w:cs="Times New Roman"/>
+          <w:sz w:val="24"/>
+          <w:szCs w:val="24"/>
+        </w:rPr>
+        <w:t>PlayerFollowCamera</w:t>
+      </w:r>
+      <w:proofErr w:type="spellEnd"/>
+      <w:r>
+        <w:rPr>
+          <w:rFonts w:ascii="Times New Roman" w:hAnsi="Times New Roman" w:cs="Times New Roman"/>
+          <w:sz w:val="24"/>
+          <w:szCs w:val="24"/>
+        </w:rPr>
+        <w:t xml:space="preserve">, Main Camera inside TPP. Make </w:t>
+      </w:r>
+      <w:proofErr w:type="spellStart"/>
+      <w:r>
+        <w:rPr>
+          <w:rFonts w:ascii="Times New Roman" w:hAnsi="Times New Roman" w:cs="Times New Roman"/>
+          <w:sz w:val="24"/>
+          <w:szCs w:val="24"/>
+        </w:rPr>
+        <w:t>PlayerFollowCamera</w:t>
+      </w:r>
+      <w:proofErr w:type="spellEnd"/>
+      <w:r>
+        <w:rPr>
+          <w:rFonts w:ascii="Times New Roman" w:hAnsi="Times New Roman" w:cs="Times New Roman"/>
+          <w:sz w:val="24"/>
+          <w:szCs w:val="24"/>
+        </w:rPr>
+        <w:t xml:space="preserve"> follow </w:t>
+      </w:r>
+      <w:proofErr w:type="spellStart"/>
+      <w:r>
+        <w:rPr>
+          <w:rFonts w:ascii="Times New Roman" w:hAnsi="Times New Roman" w:cs="Times New Roman"/>
+          <w:sz w:val="24"/>
+          <w:szCs w:val="24"/>
+        </w:rPr>
+        <w:t>PlayerCameraRoot</w:t>
+      </w:r>
+      <w:proofErr w:type="spellEnd"/>
+      <w:r>
+        <w:rPr>
+          <w:rFonts w:ascii="Times New Roman" w:hAnsi="Times New Roman" w:cs="Times New Roman"/>
+          <w:sz w:val="24"/>
+          <w:szCs w:val="24"/>
+        </w:rPr>
+        <w:t>.</w:t>
       </w:r>
     </w:p>
     <w:p>
@@ -363,7 +471,7 @@
         </w:rPr>
         <w:t xml:space="preserve">Example Character: </w:t>
       </w:r>
-      <w:hyperlink r:id="rId7" w:history="1">
+      <w:hyperlink r:id="rId7" w:anchor="description" w:history="1">
         <w:r>
           <w:rPr>
             <w:rStyle w:val="Hyperlink"/>
@@ -389,7 +497,43 @@
           <w:sz w:val="24"/>
           <w:szCs w:val="24"/>
         </w:rPr>
-        <w:t>For changing the avatar, right click on PlayerArmature, goto prefab and unpack completely.</w:t>
+        <w:t xml:space="preserve">For changing the avatar, right click on </w:t>
+      </w:r>
+      <w:proofErr w:type="spellStart"/>
+      <w:r>
+        <w:rPr>
+          <w:rFonts w:ascii="Times New Roman" w:hAnsi="Times New Roman" w:cs="Times New Roman"/>
+          <w:sz w:val="24"/>
+          <w:szCs w:val="24"/>
+        </w:rPr>
+        <w:t>PlayerArmature</w:t>
+      </w:r>
+      <w:proofErr w:type="spellEnd"/>
+      <w:r>
+        <w:rPr>
+          <w:rFonts w:ascii="Times New Roman" w:hAnsi="Times New Roman" w:cs="Times New Roman"/>
+          <w:sz w:val="24"/>
+          <w:szCs w:val="24"/>
+        </w:rPr>
+        <w:t xml:space="preserve">, </w:t>
+      </w:r>
+      <w:proofErr w:type="spellStart"/>
+      <w:r>
+        <w:rPr>
+          <w:rFonts w:ascii="Times New Roman" w:hAnsi="Times New Roman" w:cs="Times New Roman"/>
+          <w:sz w:val="24"/>
+          <w:szCs w:val="24"/>
+        </w:rPr>
+        <w:t>goto</w:t>
+      </w:r>
+      <w:proofErr w:type="spellEnd"/>
+      <w:r>
+        <w:rPr>
+          <w:rFonts w:ascii="Times New Roman" w:hAnsi="Times New Roman" w:cs="Times New Roman"/>
+          <w:sz w:val="24"/>
+          <w:szCs w:val="24"/>
+        </w:rPr>
+        <w:t xml:space="preserve"> prefab and unpack completely.</w:t>
       </w:r>
       <w:r>
         <w:rPr>
@@ -405,7 +549,25 @@
           <w:sz w:val="24"/>
           <w:szCs w:val="24"/>
         </w:rPr>
-        <w:t xml:space="preserve"> On Inspector window of PlayerArmature, replace Avatar with your player avatar.</w:t>
+        <w:t xml:space="preserve"> On Inspector window of </w:t>
+      </w:r>
+      <w:proofErr w:type="spellStart"/>
+      <w:r>
+        <w:rPr>
+          <w:rFonts w:ascii="Times New Roman" w:hAnsi="Times New Roman" w:cs="Times New Roman"/>
+          <w:sz w:val="24"/>
+          <w:szCs w:val="24"/>
+        </w:rPr>
+        <w:t>PlayerArmature</w:t>
+      </w:r>
+      <w:proofErr w:type="spellEnd"/>
+      <w:r>
+        <w:rPr>
+          <w:rFonts w:ascii="Times New Roman" w:hAnsi="Times New Roman" w:cs="Times New Roman"/>
+          <w:sz w:val="24"/>
+          <w:szCs w:val="24"/>
+        </w:rPr>
+        <w:t>, replace Avatar with your player avatar.</w:t>
       </w:r>
     </w:p>
     <w:p>
@@ -424,6 +586,196 @@
         </w:rPr>
         <w:t>For solving pink color, go to material and on inspector change pipeline to standard</w:t>
       </w:r>
+    </w:p>
+    <w:p>
+      <w:pPr>
+        <w:rPr>
+          <w:rFonts w:ascii="Times New Roman" w:hAnsi="Times New Roman" w:cs="Times New Roman"/>
+          <w:b/>
+          <w:bCs/>
+          <w:sz w:val="28"/>
+          <w:szCs w:val="28"/>
+        </w:rPr>
+      </w:pPr>
+      <w:r>
+        <w:rPr>
+          <w:rFonts w:ascii="Times New Roman" w:hAnsi="Times New Roman" w:cs="Times New Roman"/>
+          <w:b/>
+          <w:bCs/>
+          <w:sz w:val="28"/>
+          <w:szCs w:val="28"/>
+        </w:rPr>
+        <w:lastRenderedPageBreak/>
+        <w:t>Other assets used:</w:t>
+      </w:r>
+    </w:p>
+    <w:p>
+      <w:pPr>
+        <w:rPr>
+          <w:rFonts w:ascii="Times New Roman" w:hAnsi="Times New Roman" w:cs="Times New Roman"/>
+          <w:sz w:val="24"/>
+          <w:szCs w:val="24"/>
+        </w:rPr>
+      </w:pPr>
+      <w:r>
+        <w:rPr>
+          <w:rFonts w:ascii="Times New Roman" w:hAnsi="Times New Roman" w:cs="Times New Roman"/>
+          <w:sz w:val="24"/>
+          <w:szCs w:val="24"/>
+        </w:rPr>
+        <w:t xml:space="preserve">Props for track: </w:t>
+      </w:r>
+      <w:hyperlink r:id="rId8" w:history="1">
+        <w:r>
+          <w:rPr>
+            <w:rStyle w:val="Hyperlink"/>
+            <w:rFonts w:ascii="Times New Roman" w:hAnsi="Times New Roman" w:cs="Times New Roman"/>
+            <w:sz w:val="24"/>
+            <w:szCs w:val="24"/>
+          </w:rPr>
+          <w:t>https://assetstore.unity.com/packages/3d/props/environment-track-lowpoly-cartoon-props-mobile-free-211494</w:t>
+        </w:r>
+      </w:hyperlink>
+    </w:p>
+    <w:p>
+      <w:pPr>
+        <w:rPr>
+          <w:rFonts w:ascii="Times New Roman" w:hAnsi="Times New Roman" w:cs="Times New Roman"/>
+          <w:sz w:val="24"/>
+          <w:szCs w:val="24"/>
+        </w:rPr>
+      </w:pPr>
+      <w:r>
+        <w:rPr>
+          <w:rFonts w:ascii="Times New Roman" w:hAnsi="Times New Roman" w:cs="Times New Roman"/>
+          <w:sz w:val="24"/>
+          <w:szCs w:val="24"/>
+        </w:rPr>
+        <w:t xml:space="preserve">Modular low poly track roads: </w:t>
+      </w:r>
+      <w:hyperlink r:id="rId9" w:history="1">
+        <w:r>
+          <w:rPr>
+            <w:rStyle w:val="Hyperlink"/>
+            <w:rFonts w:ascii="Times New Roman" w:hAnsi="Times New Roman" w:cs="Times New Roman"/>
+            <w:sz w:val="24"/>
+            <w:szCs w:val="24"/>
+          </w:rPr>
+          <w:t>https://assetstore.unity.com/packages/3d/environments/roadways/modular-lowpoly-track-roads-free-205188</w:t>
+        </w:r>
+      </w:hyperlink>
+    </w:p>
+    <w:p>
+      <w:pPr>
+        <w:rPr>
+          <w:rFonts w:ascii="Times New Roman" w:hAnsi="Times New Roman" w:cs="Times New Roman"/>
+          <w:sz w:val="24"/>
+          <w:szCs w:val="24"/>
+        </w:rPr>
+      </w:pPr>
+      <w:r>
+        <w:rPr>
+          <w:rFonts w:ascii="Times New Roman" w:hAnsi="Times New Roman" w:cs="Times New Roman"/>
+          <w:sz w:val="24"/>
+          <w:szCs w:val="24"/>
+        </w:rPr>
+        <w:t xml:space="preserve">Grass Textures: </w:t>
+      </w:r>
+      <w:hyperlink r:id="rId10" w:history="1">
+        <w:r>
+          <w:rPr>
+            <w:rStyle w:val="Hyperlink"/>
+            <w:rFonts w:ascii="Times New Roman" w:hAnsi="Times New Roman" w:cs="Times New Roman"/>
+            <w:sz w:val="24"/>
+            <w:szCs w:val="24"/>
+          </w:rPr>
+          <w:t>https://assetstore.unity.com/packages/2d/textures-materials/floors/vis-pbr-grass-textures-198071</w:t>
+        </w:r>
+      </w:hyperlink>
+    </w:p>
+    <w:p>
+      <w:pPr>
+        <w:rPr>
+          <w:rFonts w:ascii="Times New Roman" w:hAnsi="Times New Roman" w:cs="Times New Roman"/>
+          <w:sz w:val="24"/>
+          <w:szCs w:val="24"/>
+        </w:rPr>
+      </w:pPr>
+      <w:r>
+        <w:rPr>
+          <w:rFonts w:ascii="Times New Roman" w:hAnsi="Times New Roman" w:cs="Times New Roman"/>
+          <w:sz w:val="24"/>
+          <w:szCs w:val="24"/>
+        </w:rPr>
+        <w:t xml:space="preserve">Race Car: </w:t>
+      </w:r>
+      <w:hyperlink r:id="rId11" w:history="1">
+        <w:r>
+          <w:rPr>
+            <w:rStyle w:val="Hyperlink"/>
+            <w:rFonts w:ascii="Times New Roman" w:hAnsi="Times New Roman" w:cs="Times New Roman"/>
+            <w:sz w:val="24"/>
+            <w:szCs w:val="24"/>
+          </w:rPr>
+          <w:t>https://assetstore.unity.com/packages/3d/vehicles/land/arcade-free-racing-car-161085</w:t>
+        </w:r>
+      </w:hyperlink>
+    </w:p>
+    <w:p>
+      <w:pPr>
+        <w:rPr>
+          <w:rFonts w:ascii="Times New Roman" w:hAnsi="Times New Roman" w:cs="Times New Roman"/>
+          <w:sz w:val="24"/>
+          <w:szCs w:val="24"/>
+        </w:rPr>
+      </w:pPr>
+      <w:r>
+        <w:rPr>
+          <w:rFonts w:ascii="Times New Roman" w:hAnsi="Times New Roman" w:cs="Times New Roman"/>
+          <w:sz w:val="24"/>
+          <w:szCs w:val="24"/>
+        </w:rPr>
+        <w:t xml:space="preserve">Low poly nature: </w:t>
+      </w:r>
+      <w:hyperlink r:id="rId12" w:history="1">
+        <w:r>
+          <w:rPr>
+            <w:rStyle w:val="Hyperlink"/>
+            <w:rFonts w:ascii="Times New Roman" w:hAnsi="Times New Roman" w:cs="Times New Roman"/>
+            <w:sz w:val="24"/>
+            <w:szCs w:val="24"/>
+          </w:rPr>
+          <w:t>https://assetstore.unity.com/packages/3d/environments/landscapes/stylized-low-poly-nature-lite-275732</w:t>
+        </w:r>
+      </w:hyperlink>
+    </w:p>
+    <w:p>
+      <w:pPr>
+        <w:rPr>
+          <w:rFonts w:ascii="Times New Roman" w:hAnsi="Times New Roman" w:cs="Times New Roman"/>
+          <w:sz w:val="24"/>
+          <w:szCs w:val="24"/>
+        </w:rPr>
+      </w:pPr>
+      <w:r>
+        <w:rPr>
+          <w:rFonts w:ascii="Times New Roman" w:hAnsi="Times New Roman" w:cs="Times New Roman"/>
+          <w:sz w:val="24"/>
+          <w:szCs w:val="24"/>
+        </w:rPr>
+        <w:t xml:space="preserve">Car Controller video: </w:t>
+      </w:r>
+      <w:hyperlink r:id="rId13" w:history="1">
+        <w:r>
+          <w:rPr>
+            <w:rStyle w:val="Hyperlink"/>
+            <w:rFonts w:ascii="Times New Roman" w:hAnsi="Times New Roman" w:cs="Times New Roman"/>
+            <w:sz w:val="24"/>
+            <w:szCs w:val="24"/>
+          </w:rPr>
+          <w:t>https://www.youtube.com/watch?v=DU-yminXEX0</w:t>
+        </w:r>
+      </w:hyperlink>
     </w:p>
     <w:p>
       <w:pPr>

</xml_diff>